<commit_message>
cpe434, don't need to finish lab9
</commit_message>
<xml_diff>
--- a/cpe434_435/lab09/lab9.docx
+++ b/cpe434_435/lab09/lab9.docx
@@ -1,11 +1,13 @@
 
 <file path=word/document.xml><?xml version="1.0" encoding="utf-8"?>
-<w:document xmlns:ve="http://schemas.openxmlformats.org/markup-compatibility/2006" xmlns:o="urn:schemas-microsoft-com:office:office" xmlns:r="http://schemas.openxmlformats.org/officeDocument/2006/relationships" xmlns:m="http://schemas.openxmlformats.org/officeDocument/2006/math" xmlns:v="urn:schemas-microsoft-com:vml" xmlns:wp="http://schemas.openxmlformats.org/drawingml/2006/wordprocessingDrawing" xmlns:w10="urn:schemas-microsoft-com:office:word" xmlns:w="http://schemas.openxmlformats.org/wordprocessingml/2006/main" xmlns:wne="http://schemas.microsoft.com/office/word/2006/wordml">
+<w:document xmlns:o="urn:schemas-microsoft-com:office:office" xmlns:r="http://schemas.openxmlformats.org/officeDocument/2006/relationships" xmlns:v="urn:schemas-microsoft-com:vml" xmlns:w="http://schemas.openxmlformats.org/wordprocessingml/2006/main" xmlns:w10="urn:schemas-microsoft-com:office:word" xmlns:wp="http://schemas.openxmlformats.org/drawingml/2006/wordprocessingDrawing" xmlns:wps="http://schemas.microsoft.com/office/word/2010/wordprocessingShape" xmlns:wpg="http://schemas.microsoft.com/office/word/2010/wordprocessingGroup" xmlns:mc="http://schemas.openxmlformats.org/markup-compatibility/2006" xmlns:wp14="http://schemas.microsoft.com/office/word/2010/wordprocessingDrawing" xmlns:w14="http://schemas.microsoft.com/office/word/2010/wordml" mc:Ignorable="w14 wp14">
   <w:body>
     <w:p>
       <w:pPr>
+        <w:pStyle w:val="Normal"/>
         <w:jc w:val="center"/>
         <w:rPr>
+          <w:b/>
           <w:b/>
           <w:sz w:val="32"/>
         </w:rPr>
@@ -20,8 +22,10 @@
     </w:p>
     <w:p>
       <w:pPr>
+        <w:pStyle w:val="Normal"/>
         <w:jc w:val="center"/>
         <w:rPr>
+          <w:b/>
           <w:b/>
           <w:sz w:val="32"/>
         </w:rPr>
@@ -36,150 +40,172 @@
     </w:p>
     <w:p>
       <w:pPr>
+        <w:pStyle w:val="Normal"/>
         <w:jc w:val="center"/>
         <w:rPr>
           <w:b/>
+          <w:b/>
           <w:sz w:val="32"/>
         </w:rPr>
       </w:pPr>
-    </w:p>
-    <w:p/>
-    <w:p/>
-    <w:p>
-      <w:r>
-        <w:t>Write</w:t>
-      </w:r>
-      <w:r>
-        <w:t xml:space="preserve"> two</w:t>
-      </w:r>
-      <w:r>
-        <w:t xml:space="preserve"> C</w:t>
-      </w:r>
-      <w:r>
-        <w:t xml:space="preserve"> programs a</w:t>
-      </w:r>
-      <w:r>
-        <w:t xml:space="preserve"> server</w:t>
-      </w:r>
-      <w:r>
-        <w:t xml:space="preserve"> program</w:t>
-      </w:r>
-      <w:r>
-        <w:t xml:space="preserve"> and a client</w:t>
-      </w:r>
-      <w:r>
-        <w:t xml:space="preserve"> program to e</w:t>
-      </w:r>
-      <w:r>
-        <w:t xml:space="preserve">stablish a </w:t>
-      </w:r>
-      <w:r>
-        <w:t>communicat</w:t>
-      </w:r>
-      <w:r>
-        <w:t>ion</w:t>
-      </w:r>
-      <w:r>
-        <w:t xml:space="preserve"> between them using UDP sockets such that s</w:t>
-      </w:r>
-      <w:r>
-        <w:t>erver start</w:t>
-      </w:r>
-      <w:r>
-        <w:t>s</w:t>
-      </w:r>
-      <w:r>
-        <w:t xml:space="preserve"> first, then client.</w:t>
-      </w:r>
-    </w:p>
-    <w:p>
-      <w:r>
+      <w:r>
+        <w:rPr>
+          <w:b/>
+          <w:sz w:val="32"/>
+        </w:rPr>
+      </w:r>
+    </w:p>
+    <w:p>
+      <w:pPr>
+        <w:pStyle w:val="Normal"/>
+        <w:rPr/>
+      </w:pPr>
+      <w:r>
+        <w:rPr/>
+      </w:r>
+    </w:p>
+    <w:p>
+      <w:pPr>
+        <w:pStyle w:val="Normal"/>
+        <w:rPr/>
+      </w:pPr>
+      <w:r>
+        <w:rPr/>
+      </w:r>
+    </w:p>
+    <w:p>
+      <w:pPr>
+        <w:pStyle w:val="Normal"/>
+        <w:rPr/>
+      </w:pPr>
+      <w:r>
+        <w:rPr/>
+        <w:t>Write two C programs a server program and a client program to establish a communication between them using UDP sockets such that server starts first, then client.</w:t>
+      </w:r>
+    </w:p>
+    <w:p>
+      <w:pPr>
+        <w:pStyle w:val="Normal"/>
+        <w:rPr/>
+      </w:pPr>
+      <w:r>
+        <w:rPr/>
         <w:t xml:space="preserve"> </w:t>
       </w:r>
     </w:p>
     <w:p>
-      <w:r>
-        <w:t>Client send</w:t>
-      </w:r>
-      <w:r>
-        <w:t>s</w:t>
-      </w:r>
-      <w:r>
-        <w:t xml:space="preserve"> a list of words</w:t>
-      </w:r>
-      <w:r>
-        <w:t xml:space="preserve"> to </w:t>
-      </w:r>
-      <w:r>
-        <w:t>the server, terminated by “end” word.</w:t>
-      </w:r>
-      <w:r>
-        <w:t xml:space="preserve"> </w:t>
-      </w:r>
-      <w:r>
-        <w:t>Upon reception, the server sorts them</w:t>
-      </w:r>
-      <w:r>
-        <w:t>;</w:t>
-      </w:r>
-      <w:r>
-        <w:t xml:space="preserve"> </w:t>
-      </w:r>
-      <w:r>
-        <w:t>then</w:t>
-      </w:r>
-      <w:r>
-        <w:t xml:space="preserve"> send</w:t>
-      </w:r>
-      <w:r>
-        <w:t>s</w:t>
-      </w:r>
-      <w:r>
-        <w:t xml:space="preserve"> </w:t>
-      </w:r>
-      <w:r>
-        <w:t>them</w:t>
-      </w:r>
-      <w:r>
-        <w:t xml:space="preserve"> </w:t>
-      </w:r>
-      <w:r>
-        <w:t xml:space="preserve">back </w:t>
-      </w:r>
-      <w:r>
-        <w:t>to the client.</w:t>
-      </w:r>
-    </w:p>
-    <w:p/>
-    <w:p/>
-    <w:p/>
-    <w:p/>
-    <w:p/>
-    <w:p/>
+      <w:pPr>
+        <w:pStyle w:val="Normal"/>
+        <w:rPr/>
+      </w:pPr>
+      <w:r>
+        <w:rPr/>
+        <w:t>Client sends a list of words to the server, terminated by “end” word. Upon reception, the server sorts them; then sends them back to the client.</w:t>
+      </w:r>
+    </w:p>
+    <w:p>
+      <w:pPr>
+        <w:pStyle w:val="Normal"/>
+        <w:rPr/>
+      </w:pPr>
+      <w:r>
+        <w:rPr/>
+      </w:r>
+    </w:p>
+    <w:p>
+      <w:pPr>
+        <w:pStyle w:val="Normal"/>
+        <w:rPr/>
+      </w:pPr>
+      <w:r>
+        <w:rPr/>
+        <w:t>mergesort</w:t>
+      </w:r>
+    </w:p>
+    <w:p>
+      <w:pPr>
+        <w:pStyle w:val="Normal"/>
+        <w:rPr/>
+      </w:pPr>
+      <w:r>
+        <w:rPr/>
+      </w:r>
+    </w:p>
+    <w:p>
+      <w:pPr>
+        <w:pStyle w:val="Normal"/>
+        <w:rPr/>
+      </w:pPr>
+      <w:r>
+        <w:rPr/>
+        <w:t>1024 elements</w:t>
+      </w:r>
+    </w:p>
+    <w:p>
+      <w:pPr>
+        <w:pStyle w:val="Normal"/>
+        <w:rPr/>
+      </w:pPr>
+      <w:r>
+        <w:rPr/>
+      </w:r>
+    </w:p>
+    <w:p>
+      <w:pPr>
+        <w:pStyle w:val="Normal"/>
+        <w:rPr/>
+      </w:pPr>
+      <w:r>
+        <w:rPr/>
+      </w:r>
+    </w:p>
+    <w:p>
+      <w:pPr>
+        <w:pStyle w:val="Normal"/>
+        <w:rPr/>
+      </w:pPr>
+      <w:r>
+        <w:rPr/>
+      </w:r>
+    </w:p>
+    <w:p>
+      <w:pPr>
+        <w:pStyle w:val="Normal"/>
+        <w:rPr/>
+      </w:pPr>
+      <w:r>
+        <w:rPr/>
+      </w:r>
+    </w:p>
     <w:sectPr>
+      <w:type w:val="nextPage"/>
       <w:pgSz w:w="12240" w:h="15840"/>
-      <w:pgMar w:top="1440" w:right="1800" w:bottom="1440" w:left="1800" w:header="720" w:footer="720" w:gutter="0"/>
-      <w:cols w:space="720"/>
-      <w:docGrid w:linePitch="360"/>
+      <w:pgMar w:left="1800" w:right="1800" w:header="0" w:top="1440" w:footer="0" w:bottom="1440" w:gutter="0"/>
+      <w:pgNumType w:fmt="decimal"/>
+      <w:formProt w:val="false"/>
+      <w:textDirection w:val="lrTb"/>
+      <w:docGrid w:type="default" w:linePitch="360" w:charSpace="4294961151"/>
     </w:sectPr>
   </w:body>
 </w:document>
 </file>
 
 <file path=word/styles.xml><?xml version="1.0" encoding="utf-8"?>
-<w:styles xmlns:r="http://schemas.openxmlformats.org/officeDocument/2006/relationships" xmlns:w="http://schemas.openxmlformats.org/wordprocessingml/2006/main">
+<w:styles xmlns:w="http://schemas.openxmlformats.org/wordprocessingml/2006/main" xmlns:w14="http://schemas.microsoft.com/office/word/2010/wordml" xmlns:mc="http://schemas.openxmlformats.org/markup-compatibility/2006" mc:Ignorable="w14">
   <w:docDefaults>
     <w:rPrDefault>
       <w:rPr>
-        <w:rFonts w:ascii="Times New Roman" w:eastAsia="Times New Roman" w:hAnsi="Times New Roman" w:cs="Times New Roman"/>
+        <w:rFonts w:ascii="Times New Roman" w:hAnsi="Times New Roman" w:eastAsia="Times New Roman" w:cs="Times New Roman"/>
         <w:lang w:val="en-US" w:eastAsia="en-US" w:bidi="ar-SA"/>
       </w:rPr>
     </w:rPrDefault>
-    <w:pPrDefault/>
+    <w:pPrDefault>
+      <w:pPr/>
+    </w:pPrDefault>
   </w:docDefaults>
   <w:latentStyles w:defLockedState="0" w:defUIPriority="99" w:defSemiHidden="1" w:defUnhideWhenUsed="1" w:defQFormat="0" w:count="267">
-    <w:lsdException w:name="Normal" w:semiHidden="0" w:uiPriority="0" w:unhideWhenUsed="0" w:qFormat="1"/>
-    <w:lsdException w:name="heading 1" w:semiHidden="0" w:uiPriority="9" w:unhideWhenUsed="0" w:qFormat="1"/>
+    <w:lsdException w:name="Normal" w:uiPriority="0" w:semiHidden="0" w:unhideWhenUsed="0" w:qFormat="1"/>
+    <w:lsdException w:name="heading 1" w:uiPriority="9" w:semiHidden="0" w:unhideWhenUsed="0" w:qFormat="1"/>
     <w:lsdException w:name="heading 2" w:uiPriority="9" w:qFormat="1"/>
     <w:lsdException w:name="heading 3" w:uiPriority="9" w:qFormat="1"/>
     <w:lsdException w:name="heading 4" w:uiPriority="9" w:qFormat="1"/>
@@ -198,135 +224,249 @@
     <w:lsdException w:name="toc 8" w:uiPriority="39"/>
     <w:lsdException w:name="toc 9" w:uiPriority="39"/>
     <w:lsdException w:name="caption" w:uiPriority="35" w:qFormat="1"/>
-    <w:lsdException w:name="Title" w:semiHidden="0" w:uiPriority="10" w:unhideWhenUsed="0" w:qFormat="1"/>
+    <w:lsdException w:name="Title" w:uiPriority="10" w:semiHidden="0" w:unhideWhenUsed="0" w:qFormat="1"/>
     <w:lsdException w:name="Default Paragraph Font" w:uiPriority="1"/>
-    <w:lsdException w:name="Subtitle" w:semiHidden="0" w:uiPriority="11" w:unhideWhenUsed="0" w:qFormat="1"/>
-    <w:lsdException w:name="Strong" w:semiHidden="0" w:uiPriority="22" w:unhideWhenUsed="0" w:qFormat="1"/>
-    <w:lsdException w:name="Emphasis" w:semiHidden="0" w:uiPriority="20" w:unhideWhenUsed="0" w:qFormat="1"/>
-    <w:lsdException w:name="Table Grid" w:semiHidden="0" w:uiPriority="59" w:unhideWhenUsed="0"/>
+    <w:lsdException w:name="Subtitle" w:uiPriority="11" w:semiHidden="0" w:unhideWhenUsed="0" w:qFormat="1"/>
+    <w:lsdException w:name="Strong" w:uiPriority="22" w:semiHidden="0" w:unhideWhenUsed="0" w:qFormat="1"/>
+    <w:lsdException w:name="Emphasis" w:uiPriority="20" w:semiHidden="0" w:unhideWhenUsed="0" w:qFormat="1"/>
+    <w:lsdException w:name="Table Grid" w:uiPriority="59" w:semiHidden="0" w:unhideWhenUsed="0"/>
     <w:lsdException w:name="Placeholder Text" w:unhideWhenUsed="0"/>
-    <w:lsdException w:name="No Spacing" w:semiHidden="0" w:uiPriority="1" w:unhideWhenUsed="0" w:qFormat="1"/>
-    <w:lsdException w:name="Light Shading" w:semiHidden="0" w:uiPriority="60" w:unhideWhenUsed="0"/>
-    <w:lsdException w:name="Light List" w:semiHidden="0" w:uiPriority="61" w:unhideWhenUsed="0"/>
-    <w:lsdException w:name="Light Grid" w:semiHidden="0" w:uiPriority="62" w:unhideWhenUsed="0"/>
-    <w:lsdException w:name="Medium Shading 1" w:semiHidden="0" w:uiPriority="63" w:unhideWhenUsed="0"/>
-    <w:lsdException w:name="Medium Shading 2" w:semiHidden="0" w:uiPriority="64" w:unhideWhenUsed="0"/>
-    <w:lsdException w:name="Medium List 1" w:semiHidden="0" w:uiPriority="65" w:unhideWhenUsed="0"/>
-    <w:lsdException w:name="Medium List 2" w:semiHidden="0" w:uiPriority="66" w:unhideWhenUsed="0"/>
-    <w:lsdException w:name="Medium Grid 1" w:semiHidden="0" w:uiPriority="67" w:unhideWhenUsed="0"/>
-    <w:lsdException w:name="Medium Grid 2" w:semiHidden="0" w:uiPriority="68" w:unhideWhenUsed="0"/>
-    <w:lsdException w:name="Medium Grid 3" w:semiHidden="0" w:uiPriority="69" w:unhideWhenUsed="0"/>
-    <w:lsdException w:name="Dark List" w:semiHidden="0" w:uiPriority="70" w:unhideWhenUsed="0"/>
-    <w:lsdException w:name="Colorful Shading" w:semiHidden="0" w:uiPriority="71" w:unhideWhenUsed="0"/>
-    <w:lsdException w:name="Colorful List" w:semiHidden="0" w:uiPriority="72" w:unhideWhenUsed="0"/>
-    <w:lsdException w:name="Colorful Grid" w:semiHidden="0" w:uiPriority="73" w:unhideWhenUsed="0"/>
-    <w:lsdException w:name="Light Shading Accent 1" w:semiHidden="0" w:uiPriority="60" w:unhideWhenUsed="0"/>
-    <w:lsdException w:name="Light List Accent 1" w:semiHidden="0" w:uiPriority="61" w:unhideWhenUsed="0"/>
-    <w:lsdException w:name="Light Grid Accent 1" w:semiHidden="0" w:uiPriority="62" w:unhideWhenUsed="0"/>
-    <w:lsdException w:name="Medium Shading 1 Accent 1" w:semiHidden="0" w:uiPriority="63" w:unhideWhenUsed="0"/>
-    <w:lsdException w:name="Medium Shading 2 Accent 1" w:semiHidden="0" w:uiPriority="64" w:unhideWhenUsed="0"/>
-    <w:lsdException w:name="Medium List 1 Accent 1" w:semiHidden="0" w:uiPriority="65" w:unhideWhenUsed="0"/>
+    <w:lsdException w:name="No Spacing" w:uiPriority="1" w:semiHidden="0" w:unhideWhenUsed="0" w:qFormat="1"/>
+    <w:lsdException w:name="Light Shading" w:uiPriority="60" w:semiHidden="0" w:unhideWhenUsed="0"/>
+    <w:lsdException w:name="Light List" w:uiPriority="61" w:semiHidden="0" w:unhideWhenUsed="0"/>
+    <w:lsdException w:name="Light Grid" w:uiPriority="62" w:semiHidden="0" w:unhideWhenUsed="0"/>
+    <w:lsdException w:name="Medium Shading 1" w:uiPriority="63" w:semiHidden="0" w:unhideWhenUsed="0"/>
+    <w:lsdException w:name="Medium Shading 2" w:uiPriority="64" w:semiHidden="0" w:unhideWhenUsed="0"/>
+    <w:lsdException w:name="Medium List 1" w:uiPriority="65" w:semiHidden="0" w:unhideWhenUsed="0"/>
+    <w:lsdException w:name="Medium List 2" w:uiPriority="66" w:semiHidden="0" w:unhideWhenUsed="0"/>
+    <w:lsdException w:name="Medium Grid 1" w:uiPriority="67" w:semiHidden="0" w:unhideWhenUsed="0"/>
+    <w:lsdException w:name="Medium Grid 2" w:uiPriority="68" w:semiHidden="0" w:unhideWhenUsed="0"/>
+    <w:lsdException w:name="Medium Grid 3" w:uiPriority="69" w:semiHidden="0" w:unhideWhenUsed="0"/>
+    <w:lsdException w:name="Dark List" w:uiPriority="70" w:semiHidden="0" w:unhideWhenUsed="0"/>
+    <w:lsdException w:name="Colorful Shading" w:uiPriority="71" w:semiHidden="0" w:unhideWhenUsed="0"/>
+    <w:lsdException w:name="Colorful List" w:uiPriority="72" w:semiHidden="0" w:unhideWhenUsed="0"/>
+    <w:lsdException w:name="Colorful Grid" w:uiPriority="73" w:semiHidden="0" w:unhideWhenUsed="0"/>
+    <w:lsdException w:name="Light Shading Accent 1" w:uiPriority="60" w:semiHidden="0" w:unhideWhenUsed="0"/>
+    <w:lsdException w:name="Light List Accent 1" w:uiPriority="61" w:semiHidden="0" w:unhideWhenUsed="0"/>
+    <w:lsdException w:name="Light Grid Accent 1" w:uiPriority="62" w:semiHidden="0" w:unhideWhenUsed="0"/>
+    <w:lsdException w:name="Medium Shading 1 Accent 1" w:uiPriority="63" w:semiHidden="0" w:unhideWhenUsed="0"/>
+    <w:lsdException w:name="Medium Shading 2 Accent 1" w:uiPriority="64" w:semiHidden="0" w:unhideWhenUsed="0"/>
+    <w:lsdException w:name="Medium List 1 Accent 1" w:uiPriority="65" w:semiHidden="0" w:unhideWhenUsed="0"/>
     <w:lsdException w:name="Revision" w:unhideWhenUsed="0"/>
-    <w:lsdException w:name="List Paragraph" w:semiHidden="0" w:uiPriority="34" w:unhideWhenUsed="0" w:qFormat="1"/>
-    <w:lsdException w:name="Quote" w:semiHidden="0" w:uiPriority="29" w:unhideWhenUsed="0" w:qFormat="1"/>
-    <w:lsdException w:name="Intense Quote" w:semiHidden="0" w:uiPriority="30" w:unhideWhenUsed="0" w:qFormat="1"/>
-    <w:lsdException w:name="Medium List 2 Accent 1" w:semiHidden="0" w:uiPriority="66" w:unhideWhenUsed="0"/>
-    <w:lsdException w:name="Medium Grid 1 Accent 1" w:semiHidden="0" w:uiPriority="67" w:unhideWhenUsed="0"/>
-    <w:lsdException w:name="Medium Grid 2 Accent 1" w:semiHidden="0" w:uiPriority="68" w:unhideWhenUsed="0"/>
-    <w:lsdException w:name="Medium Grid 3 Accent 1" w:semiHidden="0" w:uiPriority="69" w:unhideWhenUsed="0"/>
-    <w:lsdException w:name="Dark List Accent 1" w:semiHidden="0" w:uiPriority="70" w:unhideWhenUsed="0"/>
-    <w:lsdException w:name="Colorful Shading Accent 1" w:semiHidden="0" w:uiPriority="71" w:unhideWhenUsed="0"/>
-    <w:lsdException w:name="Colorful List Accent 1" w:semiHidden="0" w:uiPriority="72" w:unhideWhenUsed="0"/>
-    <w:lsdException w:name="Colorful Grid Accent 1" w:semiHidden="0" w:uiPriority="73" w:unhideWhenUsed="0"/>
-    <w:lsdException w:name="Light Shading Accent 2" w:semiHidden="0" w:uiPriority="60" w:unhideWhenUsed="0"/>
-    <w:lsdException w:name="Light List Accent 2" w:semiHidden="0" w:uiPriority="61" w:unhideWhenUsed="0"/>
-    <w:lsdException w:name="Light Grid Accent 2" w:semiHidden="0" w:uiPriority="62" w:unhideWhenUsed="0"/>
-    <w:lsdException w:name="Medium Shading 1 Accent 2" w:semiHidden="0" w:uiPriority="63" w:unhideWhenUsed="0"/>
-    <w:lsdException w:name="Medium Shading 2 Accent 2" w:semiHidden="0" w:uiPriority="64" w:unhideWhenUsed="0"/>
-    <w:lsdException w:name="Medium List 1 Accent 2" w:semiHidden="0" w:uiPriority="65" w:unhideWhenUsed="0"/>
-    <w:lsdException w:name="Medium List 2 Accent 2" w:semiHidden="0" w:uiPriority="66" w:unhideWhenUsed="0"/>
-    <w:lsdException w:name="Medium Grid 1 Accent 2" w:semiHidden="0" w:uiPriority="67" w:unhideWhenUsed="0"/>
-    <w:lsdException w:name="Medium Grid 2 Accent 2" w:semiHidden="0" w:uiPriority="68" w:unhideWhenUsed="0"/>
-    <w:lsdException w:name="Medium Grid 3 Accent 2" w:semiHidden="0" w:uiPriority="69" w:unhideWhenUsed="0"/>
-    <w:lsdException w:name="Dark List Accent 2" w:semiHidden="0" w:uiPriority="70" w:unhideWhenUsed="0"/>
-    <w:lsdException w:name="Colorful Shading Accent 2" w:semiHidden="0" w:uiPriority="71" w:unhideWhenUsed="0"/>
-    <w:lsdException w:name="Colorful List Accent 2" w:semiHidden="0" w:uiPriority="72" w:unhideWhenUsed="0"/>
-    <w:lsdException w:name="Colorful Grid Accent 2" w:semiHidden="0" w:uiPriority="73" w:unhideWhenUsed="0"/>
-    <w:lsdException w:name="Light Shading Accent 3" w:semiHidden="0" w:uiPriority="60" w:unhideWhenUsed="0"/>
-    <w:lsdException w:name="Light List Accent 3" w:semiHidden="0" w:uiPriority="61" w:unhideWhenUsed="0"/>
-    <w:lsdException w:name="Light Grid Accent 3" w:semiHidden="0" w:uiPriority="62" w:unhideWhenUsed="0"/>
-    <w:lsdException w:name="Medium Shading 1 Accent 3" w:semiHidden="0" w:uiPriority="63" w:unhideWhenUsed="0"/>
-    <w:lsdException w:name="Medium Shading 2 Accent 3" w:semiHidden="0" w:uiPriority="64" w:unhideWhenUsed="0"/>
-    <w:lsdException w:name="Medium List 1 Accent 3" w:semiHidden="0" w:uiPriority="65" w:unhideWhenUsed="0"/>
-    <w:lsdException w:name="Medium List 2 Accent 3" w:semiHidden="0" w:uiPriority="66" w:unhideWhenUsed="0"/>
-    <w:lsdException w:name="Medium Grid 1 Accent 3" w:semiHidden="0" w:uiPriority="67" w:unhideWhenUsed="0"/>
-    <w:lsdException w:name="Medium Grid 2 Accent 3" w:semiHidden="0" w:uiPriority="68" w:unhideWhenUsed="0"/>
-    <w:lsdException w:name="Medium Grid 3 Accent 3" w:semiHidden="0" w:uiPriority="69" w:unhideWhenUsed="0"/>
-    <w:lsdException w:name="Dark List Accent 3" w:semiHidden="0" w:uiPriority="70" w:unhideWhenUsed="0"/>
-    <w:lsdException w:name="Colorful Shading Accent 3" w:semiHidden="0" w:uiPriority="71" w:unhideWhenUsed="0"/>
-    <w:lsdException w:name="Colorful List Accent 3" w:semiHidden="0" w:uiPriority="72" w:unhideWhenUsed="0"/>
-    <w:lsdException w:name="Colorful Grid Accent 3" w:semiHidden="0" w:uiPriority="73" w:unhideWhenUsed="0"/>
-    <w:lsdException w:name="Light Shading Accent 4" w:semiHidden="0" w:uiPriority="60" w:unhideWhenUsed="0"/>
-    <w:lsdException w:name="Light List Accent 4" w:semiHidden="0" w:uiPriority="61" w:unhideWhenUsed="0"/>
-    <w:lsdException w:name="Light Grid Accent 4" w:semiHidden="0" w:uiPriority="62" w:unhideWhenUsed="0"/>
-    <w:lsdException w:name="Medium Shading 1 Accent 4" w:semiHidden="0" w:uiPriority="63" w:unhideWhenUsed="0"/>
-    <w:lsdException w:name="Medium Shading 2 Accent 4" w:semiHidden="0" w:uiPriority="64" w:unhideWhenUsed="0"/>
-    <w:lsdException w:name="Medium List 1 Accent 4" w:semiHidden="0" w:uiPriority="65" w:unhideWhenUsed="0"/>
-    <w:lsdException w:name="Medium List 2 Accent 4" w:semiHidden="0" w:uiPriority="66" w:unhideWhenUsed="0"/>
-    <w:lsdException w:name="Medium Grid 1 Accent 4" w:semiHidden="0" w:uiPriority="67" w:unhideWhenUsed="0"/>
-    <w:lsdException w:name="Medium Grid 2 Accent 4" w:semiHidden="0" w:uiPriority="68" w:unhideWhenUsed="0"/>
-    <w:lsdException w:name="Medium Grid 3 Accent 4" w:semiHidden="0" w:uiPriority="69" w:unhideWhenUsed="0"/>
-    <w:lsdException w:name="Dark List Accent 4" w:semiHidden="0" w:uiPriority="70" w:unhideWhenUsed="0"/>
-    <w:lsdException w:name="Colorful Shading Accent 4" w:semiHidden="0" w:uiPriority="71" w:unhideWhenUsed="0"/>
-    <w:lsdException w:name="Colorful List Accent 4" w:semiHidden="0" w:uiPriority="72" w:unhideWhenUsed="0"/>
-    <w:lsdException w:name="Colorful Grid Accent 4" w:semiHidden="0" w:uiPriority="73" w:unhideWhenUsed="0"/>
-    <w:lsdException w:name="Light Shading Accent 5" w:semiHidden="0" w:uiPriority="60" w:unhideWhenUsed="0"/>
-    <w:lsdException w:name="Light List Accent 5" w:semiHidden="0" w:uiPriority="61" w:unhideWhenUsed="0"/>
-    <w:lsdException w:name="Light Grid Accent 5" w:semiHidden="0" w:uiPriority="62" w:unhideWhenUsed="0"/>
-    <w:lsdException w:name="Medium Shading 1 Accent 5" w:semiHidden="0" w:uiPriority="63" w:unhideWhenUsed="0"/>
-    <w:lsdException w:name="Medium Shading 2 Accent 5" w:semiHidden="0" w:uiPriority="64" w:unhideWhenUsed="0"/>
-    <w:lsdException w:name="Medium List 1 Accent 5" w:semiHidden="0" w:uiPriority="65" w:unhideWhenUsed="0"/>
-    <w:lsdException w:name="Medium List 2 Accent 5" w:semiHidden="0" w:uiPriority="66" w:unhideWhenUsed="0"/>
-    <w:lsdException w:name="Medium Grid 1 Accent 5" w:semiHidden="0" w:uiPriority="67" w:unhideWhenUsed="0"/>
-    <w:lsdException w:name="Medium Grid 2 Accent 5" w:semiHidden="0" w:uiPriority="68" w:unhideWhenUsed="0"/>
-    <w:lsdException w:name="Medium Grid 3 Accent 5" w:semiHidden="0" w:uiPriority="69" w:unhideWhenUsed="0"/>
-    <w:lsdException w:name="Dark List Accent 5" w:semiHidden="0" w:uiPriority="70" w:unhideWhenUsed="0"/>
-    <w:lsdException w:name="Colorful Shading Accent 5" w:semiHidden="0" w:uiPriority="71" w:unhideWhenUsed="0"/>
-    <w:lsdException w:name="Colorful List Accent 5" w:semiHidden="0" w:uiPriority="72" w:unhideWhenUsed="0"/>
-    <w:lsdException w:name="Colorful Grid Accent 5" w:semiHidden="0" w:uiPriority="73" w:unhideWhenUsed="0"/>
-    <w:lsdException w:name="Light Shading Accent 6" w:semiHidden="0" w:uiPriority="60" w:unhideWhenUsed="0"/>
-    <w:lsdException w:name="Light List Accent 6" w:semiHidden="0" w:uiPriority="61" w:unhideWhenUsed="0"/>
-    <w:lsdException w:name="Light Grid Accent 6" w:semiHidden="0" w:uiPriority="62" w:unhideWhenUsed="0"/>
-    <w:lsdException w:name="Medium Shading 1 Accent 6" w:semiHidden="0" w:uiPriority="63" w:unhideWhenUsed="0"/>
-    <w:lsdException w:name="Medium Shading 2 Accent 6" w:semiHidden="0" w:uiPriority="64" w:unhideWhenUsed="0"/>
-    <w:lsdException w:name="Medium List 1 Accent 6" w:semiHidden="0" w:uiPriority="65" w:unhideWhenUsed="0"/>
-    <w:lsdException w:name="Medium List 2 Accent 6" w:semiHidden="0" w:uiPriority="66" w:unhideWhenUsed="0"/>
-    <w:lsdException w:name="Medium Grid 1 Accent 6" w:semiHidden="0" w:uiPriority="67" w:unhideWhenUsed="0"/>
-    <w:lsdException w:name="Medium Grid 2 Accent 6" w:semiHidden="0" w:uiPriority="68" w:unhideWhenUsed="0"/>
-    <w:lsdException w:name="Medium Grid 3 Accent 6" w:semiHidden="0" w:uiPriority="69" w:unhideWhenUsed="0"/>
-    <w:lsdException w:name="Dark List Accent 6" w:semiHidden="0" w:uiPriority="70" w:unhideWhenUsed="0"/>
-    <w:lsdException w:name="Colorful Shading Accent 6" w:semiHidden="0" w:uiPriority="71" w:unhideWhenUsed="0"/>
-    <w:lsdException w:name="Colorful List Accent 6" w:semiHidden="0" w:uiPriority="72" w:unhideWhenUsed="0"/>
-    <w:lsdException w:name="Colorful Grid Accent 6" w:semiHidden="0" w:uiPriority="73" w:unhideWhenUsed="0"/>
-    <w:lsdException w:name="Subtle Emphasis" w:semiHidden="0" w:uiPriority="19" w:unhideWhenUsed="0" w:qFormat="1"/>
-    <w:lsdException w:name="Intense Emphasis" w:semiHidden="0" w:uiPriority="21" w:unhideWhenUsed="0" w:qFormat="1"/>
-    <w:lsdException w:name="Subtle Reference" w:semiHidden="0" w:uiPriority="31" w:unhideWhenUsed="0" w:qFormat="1"/>
-    <w:lsdException w:name="Intense Reference" w:semiHidden="0" w:uiPriority="32" w:unhideWhenUsed="0" w:qFormat="1"/>
-    <w:lsdException w:name="Book Title" w:semiHidden="0" w:uiPriority="33" w:unhideWhenUsed="0" w:qFormat="1"/>
+    <w:lsdException w:name="List Paragraph" w:uiPriority="34" w:semiHidden="0" w:unhideWhenUsed="0" w:qFormat="1"/>
+    <w:lsdException w:name="Quote" w:uiPriority="29" w:semiHidden="0" w:unhideWhenUsed="0" w:qFormat="1"/>
+    <w:lsdException w:name="Intense Quote" w:uiPriority="30" w:semiHidden="0" w:unhideWhenUsed="0" w:qFormat="1"/>
+    <w:lsdException w:name="Medium List 2 Accent 1" w:uiPriority="66" w:semiHidden="0" w:unhideWhenUsed="0"/>
+    <w:lsdException w:name="Medium Grid 1 Accent 1" w:uiPriority="67" w:semiHidden="0" w:unhideWhenUsed="0"/>
+    <w:lsdException w:name="Medium Grid 2 Accent 1" w:uiPriority="68" w:semiHidden="0" w:unhideWhenUsed="0"/>
+    <w:lsdException w:name="Medium Grid 3 Accent 1" w:uiPriority="69" w:semiHidden="0" w:unhideWhenUsed="0"/>
+    <w:lsdException w:name="Dark List Accent 1" w:uiPriority="70" w:semiHidden="0" w:unhideWhenUsed="0"/>
+    <w:lsdException w:name="Colorful Shading Accent 1" w:uiPriority="71" w:semiHidden="0" w:unhideWhenUsed="0"/>
+    <w:lsdException w:name="Colorful List Accent 1" w:uiPriority="72" w:semiHidden="0" w:unhideWhenUsed="0"/>
+    <w:lsdException w:name="Colorful Grid Accent 1" w:uiPriority="73" w:semiHidden="0" w:unhideWhenUsed="0"/>
+    <w:lsdException w:name="Light Shading Accent 2" w:uiPriority="60" w:semiHidden="0" w:unhideWhenUsed="0"/>
+    <w:lsdException w:name="Light List Accent 2" w:uiPriority="61" w:semiHidden="0" w:unhideWhenUsed="0"/>
+    <w:lsdException w:name="Light Grid Accent 2" w:uiPriority="62" w:semiHidden="0" w:unhideWhenUsed="0"/>
+    <w:lsdException w:name="Medium Shading 1 Accent 2" w:uiPriority="63" w:semiHidden="0" w:unhideWhenUsed="0"/>
+    <w:lsdException w:name="Medium Shading 2 Accent 2" w:uiPriority="64" w:semiHidden="0" w:unhideWhenUsed="0"/>
+    <w:lsdException w:name="Medium List 1 Accent 2" w:uiPriority="65" w:semiHidden="0" w:unhideWhenUsed="0"/>
+    <w:lsdException w:name="Medium List 2 Accent 2" w:uiPriority="66" w:semiHidden="0" w:unhideWhenUsed="0"/>
+    <w:lsdException w:name="Medium Grid 1 Accent 2" w:uiPriority="67" w:semiHidden="0" w:unhideWhenUsed="0"/>
+    <w:lsdException w:name="Medium Grid 2 Accent 2" w:uiPriority="68" w:semiHidden="0" w:unhideWhenUsed="0"/>
+    <w:lsdException w:name="Medium Grid 3 Accent 2" w:uiPriority="69" w:semiHidden="0" w:unhideWhenUsed="0"/>
+    <w:lsdException w:name="Dark List Accent 2" w:uiPriority="70" w:semiHidden="0" w:unhideWhenUsed="0"/>
+    <w:lsdException w:name="Colorful Shading Accent 2" w:uiPriority="71" w:semiHidden="0" w:unhideWhenUsed="0"/>
+    <w:lsdException w:name="Colorful List Accent 2" w:uiPriority="72" w:semiHidden="0" w:unhideWhenUsed="0"/>
+    <w:lsdException w:name="Colorful Grid Accent 2" w:uiPriority="73" w:semiHidden="0" w:unhideWhenUsed="0"/>
+    <w:lsdException w:name="Light Shading Accent 3" w:uiPriority="60" w:semiHidden="0" w:unhideWhenUsed="0"/>
+    <w:lsdException w:name="Light List Accent 3" w:uiPriority="61" w:semiHidden="0" w:unhideWhenUsed="0"/>
+    <w:lsdException w:name="Light Grid Accent 3" w:uiPriority="62" w:semiHidden="0" w:unhideWhenUsed="0"/>
+    <w:lsdException w:name="Medium Shading 1 Accent 3" w:uiPriority="63" w:semiHidden="0" w:unhideWhenUsed="0"/>
+    <w:lsdException w:name="Medium Shading 2 Accent 3" w:uiPriority="64" w:semiHidden="0" w:unhideWhenUsed="0"/>
+    <w:lsdException w:name="Medium List 1 Accent 3" w:uiPriority="65" w:semiHidden="0" w:unhideWhenUsed="0"/>
+    <w:lsdException w:name="Medium List 2 Accent 3" w:uiPriority="66" w:semiHidden="0" w:unhideWhenUsed="0"/>
+    <w:lsdException w:name="Medium Grid 1 Accent 3" w:uiPriority="67" w:semiHidden="0" w:unhideWhenUsed="0"/>
+    <w:lsdException w:name="Medium Grid 2 Accent 3" w:uiPriority="68" w:semiHidden="0" w:unhideWhenUsed="0"/>
+    <w:lsdException w:name="Medium Grid 3 Accent 3" w:uiPriority="69" w:semiHidden="0" w:unhideWhenUsed="0"/>
+    <w:lsdException w:name="Dark List Accent 3" w:uiPriority="70" w:semiHidden="0" w:unhideWhenUsed="0"/>
+    <w:lsdException w:name="Colorful Shading Accent 3" w:uiPriority="71" w:semiHidden="0" w:unhideWhenUsed="0"/>
+    <w:lsdException w:name="Colorful List Accent 3" w:uiPriority="72" w:semiHidden="0" w:unhideWhenUsed="0"/>
+    <w:lsdException w:name="Colorful Grid Accent 3" w:uiPriority="73" w:semiHidden="0" w:unhideWhenUsed="0"/>
+    <w:lsdException w:name="Light Shading Accent 4" w:uiPriority="60" w:semiHidden="0" w:unhideWhenUsed="0"/>
+    <w:lsdException w:name="Light List Accent 4" w:uiPriority="61" w:semiHidden="0" w:unhideWhenUsed="0"/>
+    <w:lsdException w:name="Light Grid Accent 4" w:uiPriority="62" w:semiHidden="0" w:unhideWhenUsed="0"/>
+    <w:lsdException w:name="Medium Shading 1 Accent 4" w:uiPriority="63" w:semiHidden="0" w:unhideWhenUsed="0"/>
+    <w:lsdException w:name="Medium Shading 2 Accent 4" w:uiPriority="64" w:semiHidden="0" w:unhideWhenUsed="0"/>
+    <w:lsdException w:name="Medium List 1 Accent 4" w:uiPriority="65" w:semiHidden="0" w:unhideWhenUsed="0"/>
+    <w:lsdException w:name="Medium List 2 Accent 4" w:uiPriority="66" w:semiHidden="0" w:unhideWhenUsed="0"/>
+    <w:lsdException w:name="Medium Grid 1 Accent 4" w:uiPriority="67" w:semiHidden="0" w:unhideWhenUsed="0"/>
+    <w:lsdException w:name="Medium Grid 2 Accent 4" w:uiPriority="68" w:semiHidden="0" w:unhideWhenUsed="0"/>
+    <w:lsdException w:name="Medium Grid 3 Accent 4" w:uiPriority="69" w:semiHidden="0" w:unhideWhenUsed="0"/>
+    <w:lsdException w:name="Dark List Accent 4" w:uiPriority="70" w:semiHidden="0" w:unhideWhenUsed="0"/>
+    <w:lsdException w:name="Colorful Shading Accent 4" w:uiPriority="71" w:semiHidden="0" w:unhideWhenUsed="0"/>
+    <w:lsdException w:name="Colorful List Accent 4" w:uiPriority="72" w:semiHidden="0" w:unhideWhenUsed="0"/>
+    <w:lsdException w:name="Colorful Grid Accent 4" w:uiPriority="73" w:semiHidden="0" w:unhideWhenUsed="0"/>
+    <w:lsdException w:name="Light Shading Accent 5" w:uiPriority="60" w:semiHidden="0" w:unhideWhenUsed="0"/>
+    <w:lsdException w:name="Light List Accent 5" w:uiPriority="61" w:semiHidden="0" w:unhideWhenUsed="0"/>
+    <w:lsdException w:name="Light Grid Accent 5" w:uiPriority="62" w:semiHidden="0" w:unhideWhenUsed="0"/>
+    <w:lsdException w:name="Medium Shading 1 Accent 5" w:uiPriority="63" w:semiHidden="0" w:unhideWhenUsed="0"/>
+    <w:lsdException w:name="Medium Shading 2 Accent 5" w:uiPriority="64" w:semiHidden="0" w:unhideWhenUsed="0"/>
+    <w:lsdException w:name="Medium List 1 Accent 5" w:uiPriority="65" w:semiHidden="0" w:unhideWhenUsed="0"/>
+    <w:lsdException w:name="Medium List 2 Accent 5" w:uiPriority="66" w:semiHidden="0" w:unhideWhenUsed="0"/>
+    <w:lsdException w:name="Medium Grid 1 Accent 5" w:uiPriority="67" w:semiHidden="0" w:unhideWhenUsed="0"/>
+    <w:lsdException w:name="Medium Grid 2 Accent 5" w:uiPriority="68" w:semiHidden="0" w:unhideWhenUsed="0"/>
+    <w:lsdException w:name="Medium Grid 3 Accent 5" w:uiPriority="69" w:semiHidden="0" w:unhideWhenUsed="0"/>
+    <w:lsdException w:name="Dark List Accent 5" w:uiPriority="70" w:semiHidden="0" w:unhideWhenUsed="0"/>
+    <w:lsdException w:name="Colorful Shading Accent 5" w:uiPriority="71" w:semiHidden="0" w:unhideWhenUsed="0"/>
+    <w:lsdException w:name="Colorful List Accent 5" w:uiPriority="72" w:semiHidden="0" w:unhideWhenUsed="0"/>
+    <w:lsdException w:name="Colorful Grid Accent 5" w:uiPriority="73" w:semiHidden="0" w:unhideWhenUsed="0"/>
+    <w:lsdException w:name="Light Shading Accent 6" w:uiPriority="60" w:semiHidden="0" w:unhideWhenUsed="0"/>
+    <w:lsdException w:name="Light List Accent 6" w:uiPriority="61" w:semiHidden="0" w:unhideWhenUsed="0"/>
+    <w:lsdException w:name="Light Grid Accent 6" w:uiPriority="62" w:semiHidden="0" w:unhideWhenUsed="0"/>
+    <w:lsdException w:name="Medium Shading 1 Accent 6" w:uiPriority="63" w:semiHidden="0" w:unhideWhenUsed="0"/>
+    <w:lsdException w:name="Medium Shading 2 Accent 6" w:uiPriority="64" w:semiHidden="0" w:unhideWhenUsed="0"/>
+    <w:lsdException w:name="Medium List 1 Accent 6" w:uiPriority="65" w:semiHidden="0" w:unhideWhenUsed="0"/>
+    <w:lsdException w:name="Medium List 2 Accent 6" w:uiPriority="66" w:semiHidden="0" w:unhideWhenUsed="0"/>
+    <w:lsdException w:name="Medium Grid 1 Accent 6" w:uiPriority="67" w:semiHidden="0" w:unhideWhenUsed="0"/>
+    <w:lsdException w:name="Medium Grid 2 Accent 6" w:uiPriority="68" w:semiHidden="0" w:unhideWhenUsed="0"/>
+    <w:lsdException w:name="Medium Grid 3 Accent 6" w:uiPriority="69" w:semiHidden="0" w:unhideWhenUsed="0"/>
+    <w:lsdException w:name="Dark List Accent 6" w:uiPriority="70" w:semiHidden="0" w:unhideWhenUsed="0"/>
+    <w:lsdException w:name="Colorful Shading Accent 6" w:uiPriority="71" w:semiHidden="0" w:unhideWhenUsed="0"/>
+    <w:lsdException w:name="Colorful List Accent 6" w:uiPriority="72" w:semiHidden="0" w:unhideWhenUsed="0"/>
+    <w:lsdException w:name="Colorful Grid Accent 6" w:uiPriority="73" w:semiHidden="0" w:unhideWhenUsed="0"/>
+    <w:lsdException w:name="Subtle Emphasis" w:uiPriority="19" w:semiHidden="0" w:unhideWhenUsed="0" w:qFormat="1"/>
+    <w:lsdException w:name="Intense Emphasis" w:uiPriority="21" w:semiHidden="0" w:unhideWhenUsed="0" w:qFormat="1"/>
+    <w:lsdException w:name="Subtle Reference" w:uiPriority="31" w:semiHidden="0" w:unhideWhenUsed="0" w:qFormat="1"/>
+    <w:lsdException w:name="Intense Reference" w:uiPriority="32" w:semiHidden="0" w:unhideWhenUsed="0" w:qFormat="1"/>
+    <w:lsdException w:name="Book Title" w:uiPriority="33" w:semiHidden="0" w:unhideWhenUsed="0" w:qFormat="1"/>
     <w:lsdException w:name="Bibliography" w:uiPriority="37"/>
     <w:lsdException w:name="TOC Heading" w:uiPriority="39" w:qFormat="1"/>
   </w:latentStyles>
-  <w:style w:type="paragraph" w:default="1" w:styleId="Normal">
+  <w:style w:type="paragraph" w:styleId="Normal" w:default="1">
     <w:name w:val="Normal"/>
     <w:qFormat/>
-    <w:rsid w:val="007472DB"/>
+    <w:rsid w:val="007472db"/>
+    <w:pPr>
+      <w:widowControl/>
+      <w:bidi w:val="0"/>
+      <w:jc w:val="left"/>
+    </w:pPr>
     <w:rPr>
+      <w:rFonts w:ascii="Times New Roman" w:hAnsi="Times New Roman" w:eastAsia="Times New Roman" w:cs="Times New Roman"/>
+      <w:color w:val="auto"/>
+      <w:sz w:val="24"/>
+      <w:szCs w:val="24"/>
+      <w:lang w:val="en-US" w:eastAsia="en-US" w:bidi="ar-SA"/>
+    </w:rPr>
+  </w:style>
+  <w:style w:type="paragraph" w:styleId="Heading1">
+    <w:name w:val="Heading 1"/>
+    <w:basedOn w:val="Heading"/>
+    <w:qFormat/>
+    <w:pPr/>
+    <w:rPr/>
+  </w:style>
+  <w:style w:type="paragraph" w:styleId="Heading2">
+    <w:name w:val="Heading 2"/>
+    <w:basedOn w:val="Heading"/>
+    <w:qFormat/>
+    <w:pPr/>
+    <w:rPr/>
+  </w:style>
+  <w:style w:type="paragraph" w:styleId="Heading3">
+    <w:name w:val="Heading 3"/>
+    <w:basedOn w:val="Heading"/>
+    <w:qFormat/>
+    <w:pPr/>
+    <w:rPr/>
+  </w:style>
+  <w:style w:type="character" w:styleId="DefaultParagraphFont" w:default="1">
+    <w:name w:val="Default Paragraph Font"/>
+    <w:semiHidden/>
+    <w:qFormat/>
+    <w:rPr/>
+  </w:style>
+  <w:style w:type="paragraph" w:styleId="Heading">
+    <w:name w:val="Heading"/>
+    <w:basedOn w:val="Normal"/>
+    <w:next w:val="TextBody"/>
+    <w:qFormat/>
+    <w:pPr>
+      <w:keepNext/>
+      <w:spacing w:before="240" w:after="120"/>
+    </w:pPr>
+    <w:rPr>
+      <w:rFonts w:ascii="Liberation Sans" w:hAnsi="Liberation Sans" w:eastAsia="DejaVu Sans" w:cs="FreeSans"/>
+      <w:sz w:val="28"/>
+      <w:szCs w:val="28"/>
+    </w:rPr>
+  </w:style>
+  <w:style w:type="paragraph" w:styleId="TextBody">
+    <w:name w:val="Text Body"/>
+    <w:basedOn w:val="Normal"/>
+    <w:pPr>
+      <w:spacing w:lineRule="auto" w:line="288" w:before="0" w:after="140"/>
+    </w:pPr>
+    <w:rPr/>
+  </w:style>
+  <w:style w:type="paragraph" w:styleId="List">
+    <w:name w:val="List"/>
+    <w:basedOn w:val="TextBody"/>
+    <w:pPr/>
+    <w:rPr>
+      <w:rFonts w:cs="FreeSans"/>
+    </w:rPr>
+  </w:style>
+  <w:style w:type="paragraph" w:styleId="Caption">
+    <w:name w:val="Caption"/>
+    <w:basedOn w:val="Normal"/>
+    <w:qFormat/>
+    <w:pPr>
+      <w:suppressLineNumbers/>
+      <w:spacing w:before="120" w:after="120"/>
+    </w:pPr>
+    <w:rPr>
+      <w:rFonts w:cs="FreeSans"/>
+      <w:i/>
+      <w:iCs/>
       <w:sz w:val="24"/>
       <w:szCs w:val="24"/>
     </w:rPr>
   </w:style>
-  <w:style w:type="character" w:default="1" w:styleId="DefaultParagraphFont">
-    <w:name w:val="Default Paragraph Font"/>
+  <w:style w:type="paragraph" w:styleId="Index">
+    <w:name w:val="Index"/>
+    <w:basedOn w:val="Normal"/>
+    <w:qFormat/>
+    <w:pPr>
+      <w:suppressLineNumbers/>
+    </w:pPr>
+    <w:rPr>
+      <w:rFonts w:cs="FreeSans"/>
+    </w:rPr>
+  </w:style>
+  <w:style w:type="paragraph" w:styleId="Quotations">
+    <w:name w:val="Quotations"/>
+    <w:basedOn w:val="Normal"/>
+    <w:qFormat/>
+    <w:pPr/>
+    <w:rPr/>
+  </w:style>
+  <w:style w:type="paragraph" w:styleId="Title">
+    <w:name w:val="Title"/>
+    <w:basedOn w:val="Heading"/>
+    <w:qFormat/>
+    <w:pPr/>
+    <w:rPr/>
+  </w:style>
+  <w:style w:type="paragraph" w:styleId="Subtitle">
+    <w:name w:val="Subtitle"/>
+    <w:basedOn w:val="Heading"/>
+    <w:qFormat/>
+    <w:pPr/>
+    <w:rPr/>
+  </w:style>
+  <w:style w:type="numbering" w:styleId="NoList" w:default="1">
+    <w:name w:val="No List"/>
     <w:semiHidden/>
   </w:style>
   <w:style w:type="table" w:default="1" w:styleId="TableNormal">
@@ -341,10 +481,6 @@
         <w:right w:w="108" w:type="dxa"/>
       </w:tblCellMar>
     </w:tblPr>
-  </w:style>
-  <w:style w:type="numbering" w:default="1" w:styleId="NoList">
-    <w:name w:val="No List"/>
-    <w:semiHidden/>
   </w:style>
 </w:styles>
 </file>

</xml_diff>